<commit_message>
apparently I edited the relation schema?
</commit_message>
<xml_diff>
--- a/Relation Schema.docx
+++ b/Relation Schema.docx
@@ -200,12 +200,11 @@
           <w:b/>
         </w:rPr>
       </w:pPr>
-    </w:p>
-    <w:p>
-      <w:pPr>
-        <w:tabs>
-          <w:tab w:val="left" w:pos="3654"/>
-        </w:tabs>
+      <w:bookmarkStart w:id="0" w:name="_GoBack"/>
+      <w:bookmarkEnd w:id="0"/>
+    </w:p>
+    <w:p>
+      <w:pPr>
         <w:spacing w:after="0"/>
       </w:pPr>
       <w:r>
@@ -220,8 +219,6 @@
         </w:rPr>
         <w:tab/>
       </w:r>
-      <w:bookmarkStart w:id="0" w:name="_GoBack"/>
-      <w:bookmarkEnd w:id="0"/>
     </w:p>
     <w:tbl>
       <w:tblPr>
@@ -1411,6 +1408,36 @@
       </w:tblBorders>
     </w:tblPr>
   </w:style>
+  <w:style w:type="paragraph" w:styleId="BalloonText">
+    <w:name w:val="Balloon Text"/>
+    <w:basedOn w:val="Normal"/>
+    <w:link w:val="BalloonTextChar"/>
+    <w:uiPriority w:val="99"/>
+    <w:semiHidden/>
+    <w:unhideWhenUsed/>
+    <w:rsid w:val="00BB1A22"/>
+    <w:pPr>
+      <w:spacing w:after="0" w:line="240" w:lineRule="auto"/>
+    </w:pPr>
+    <w:rPr>
+      <w:rFonts w:ascii="Segoe UI" w:hAnsi="Segoe UI" w:cs="Segoe UI"/>
+      <w:sz w:val="18"/>
+      <w:szCs w:val="18"/>
+    </w:rPr>
+  </w:style>
+  <w:style w:type="character" w:customStyle="1" w:styleId="BalloonTextChar">
+    <w:name w:val="Balloon Text Char"/>
+    <w:basedOn w:val="DefaultParagraphFont"/>
+    <w:link w:val="BalloonText"/>
+    <w:uiPriority w:val="99"/>
+    <w:semiHidden/>
+    <w:rsid w:val="00BB1A22"/>
+    <w:rPr>
+      <w:rFonts w:ascii="Segoe UI" w:hAnsi="Segoe UI" w:cs="Segoe UI"/>
+      <w:sz w:val="18"/>
+      <w:szCs w:val="18"/>
+    </w:rPr>
+  </w:style>
 </w:styles>
 </file>
 

</xml_diff>

<commit_message>
updated ER and schema
</commit_message>
<xml_diff>
--- a/Relation Schema.docx
+++ b/Relation Schema.docx
@@ -26,6 +26,8 @@
         <w:gridCol w:w="1399"/>
         <w:gridCol w:w="911"/>
         <w:gridCol w:w="925"/>
+        <w:gridCol w:w="925"/>
+        <w:gridCol w:w="925"/>
         <w:gridCol w:w="915"/>
         <w:gridCol w:w="905"/>
       </w:tblGrid>
@@ -40,6 +42,7 @@
                 <w:u w:val="single"/>
               </w:rPr>
             </w:pPr>
+            <w:proofErr w:type="spellStart"/>
             <w:r>
               <w:rPr>
                 <w:u w:val="single"/>
@@ -56,14 +59,9 @@
               <w:rPr>
                 <w:u w:val="single"/>
               </w:rPr>
-              <w:t>_</w:t>
-            </w:r>
-            <w:r>
-              <w:rPr>
-                <w:u w:val="single"/>
-              </w:rPr>
-              <w:t>name</w:t>
-            </w:r>
+              <w:t>ID</w:t>
+            </w:r>
+            <w:proofErr w:type="spellEnd"/>
           </w:p>
         </w:tc>
         <w:tc>
@@ -71,9 +69,35 @@
             <w:tcW w:w="911" w:type="dxa"/>
           </w:tcPr>
           <w:p>
-            <w:r>
-              <w:t>name</w:t>
-            </w:r>
+            <w:proofErr w:type="spellStart"/>
+            <w:r>
+              <w:t>fname</w:t>
+            </w:r>
+            <w:proofErr w:type="spellEnd"/>
+          </w:p>
+        </w:tc>
+        <w:tc>
+          <w:tcPr>
+            <w:tcW w:w="925" w:type="dxa"/>
+          </w:tcPr>
+          <w:p>
+            <w:proofErr w:type="spellStart"/>
+            <w:r>
+              <w:t>lname</w:t>
+            </w:r>
+            <w:proofErr w:type="spellEnd"/>
+          </w:p>
+        </w:tc>
+        <w:tc>
+          <w:tcPr>
+            <w:tcW w:w="925" w:type="dxa"/>
+          </w:tcPr>
+          <w:p>
+            <w:proofErr w:type="spellStart"/>
+            <w:r>
+              <w:t>midinit</w:t>
+            </w:r>
+            <w:proofErr w:type="spellEnd"/>
           </w:p>
         </w:tc>
         <w:tc>
@@ -135,8 +159,9 @@
       </w:tblPr>
       <w:tblGrid>
         <w:gridCol w:w="1399"/>
-        <w:gridCol w:w="785"/>
-        <w:gridCol w:w="1585"/>
+        <w:gridCol w:w="1036"/>
+        <w:gridCol w:w="980"/>
+        <w:gridCol w:w="1620"/>
       </w:tblGrid>
       <w:tr>
         <w:tc>
@@ -149,6 +174,7 @@
                 <w:u w:val="single"/>
               </w:rPr>
             </w:pPr>
+            <w:proofErr w:type="spellStart"/>
             <w:r>
               <w:rPr>
                 <w:u w:val="single"/>
@@ -161,11 +187,12 @@
               </w:rPr>
               <w:t>eader_name</w:t>
             </w:r>
-          </w:p>
-        </w:tc>
-        <w:tc>
-          <w:tcPr>
-            <w:tcW w:w="785" w:type="dxa"/>
+            <w:proofErr w:type="spellEnd"/>
+          </w:p>
+        </w:tc>
+        <w:tc>
+          <w:tcPr>
+            <w:tcW w:w="1036" w:type="dxa"/>
           </w:tcPr>
           <w:p>
             <w:pPr>
@@ -173,17 +200,34 @@
                 <w:u w:val="single"/>
               </w:rPr>
             </w:pPr>
-            <w:r>
-              <w:rPr>
-                <w:u w:val="single"/>
-              </w:rPr>
-              <w:t>year</w:t>
-            </w:r>
-          </w:p>
-        </w:tc>
-        <w:tc>
-          <w:tcPr>
-            <w:tcW w:w="1585" w:type="dxa"/>
+            <w:proofErr w:type="spellStart"/>
+            <w:r>
+              <w:rPr>
+                <w:u w:val="single"/>
+              </w:rPr>
+              <w:t>startdate</w:t>
+            </w:r>
+            <w:proofErr w:type="spellEnd"/>
+          </w:p>
+        </w:tc>
+        <w:tc>
+          <w:tcPr>
+            <w:tcW w:w="980" w:type="dxa"/>
+          </w:tcPr>
+          <w:p>
+            <w:proofErr w:type="spellStart"/>
+            <w:r>
+              <w:rPr>
+                <w:u w:val="single"/>
+              </w:rPr>
+              <w:t>enddate</w:t>
+            </w:r>
+            <w:proofErr w:type="spellEnd"/>
+          </w:p>
+        </w:tc>
+        <w:tc>
+          <w:tcPr>
+            <w:tcW w:w="1620" w:type="dxa"/>
           </w:tcPr>
           <w:p>
             <w:r>
@@ -200,8 +244,6 @@
           <w:b/>
         </w:rPr>
       </w:pPr>
-      <w:bookmarkStart w:id="0" w:name="_GoBack"/>
-      <w:bookmarkEnd w:id="0"/>
     </w:p>
     <w:p>
       <w:pPr>
@@ -703,7 +745,8 @@
       </w:tblPr>
       <w:tblGrid>
         <w:gridCol w:w="1441"/>
-        <w:gridCol w:w="1303"/>
+        <w:gridCol w:w="1074"/>
+        <w:gridCol w:w="990"/>
         <w:gridCol w:w="1303"/>
       </w:tblGrid>
       <w:tr>
@@ -717,17 +760,19 @@
                 <w:u w:val="single"/>
               </w:rPr>
             </w:pPr>
+            <w:proofErr w:type="spellStart"/>
             <w:r>
               <w:rPr>
                 <w:u w:val="single"/>
               </w:rPr>
               <w:t>Leader_name</w:t>
             </w:r>
-          </w:p>
-        </w:tc>
-        <w:tc>
-          <w:tcPr>
-            <w:tcW w:w="1303" w:type="dxa"/>
+            <w:proofErr w:type="spellEnd"/>
+          </w:p>
+        </w:tc>
+        <w:tc>
+          <w:tcPr>
+            <w:tcW w:w="1074" w:type="dxa"/>
           </w:tcPr>
           <w:p>
             <w:pPr>
@@ -735,12 +780,37 @@
                 <w:u w:val="single"/>
               </w:rPr>
             </w:pPr>
-            <w:r>
-              <w:rPr>
-                <w:u w:val="single"/>
-              </w:rPr>
-              <w:t>year</w:t>
-            </w:r>
+            <w:proofErr w:type="spellStart"/>
+            <w:r>
+              <w:rPr>
+                <w:u w:val="single"/>
+              </w:rPr>
+              <w:t>startdate</w:t>
+            </w:r>
+            <w:proofErr w:type="spellEnd"/>
+          </w:p>
+        </w:tc>
+        <w:tc>
+          <w:tcPr>
+            <w:tcW w:w="990" w:type="dxa"/>
+          </w:tcPr>
+          <w:p>
+            <w:proofErr w:type="spellStart"/>
+            <w:r>
+              <w:rPr>
+                <w:u w:val="single"/>
+              </w:rPr>
+              <w:t>endd</w:t>
+            </w:r>
+            <w:bookmarkStart w:id="0" w:name="_GoBack"/>
+            <w:bookmarkEnd w:id="0"/>
+            <w:r>
+              <w:rPr>
+                <w:u w:val="single"/>
+              </w:rPr>
+              <w:t>ate</w:t>
+            </w:r>
+            <w:proofErr w:type="spellEnd"/>
           </w:p>
         </w:tc>
         <w:tc>
@@ -1365,7 +1435,6 @@
   <w:style w:type="character" w:default="1" w:styleId="DefaultParagraphFont">
     <w:name w:val="Default Paragraph Font"/>
     <w:uiPriority w:val="1"/>
-    <w:semiHidden/>
     <w:unhideWhenUsed/>
   </w:style>
   <w:style w:type="table" w:default="1" w:styleId="TableNormal">

</xml_diff>

<commit_message>
added "position name" to leads in schema
</commit_message>
<xml_diff>
--- a/Relation Schema.docx
+++ b/Relation Schema.docx
@@ -14,6 +14,12 @@
           <w:b/>
         </w:rPr>
         <w:t>Leader</w:t>
+      </w:r>
+      <w:r>
+        <w:rPr>
+          <w:b/>
+        </w:rPr>
+        <w:tab/>
       </w:r>
     </w:p>
     <w:tbl>
@@ -42,7 +48,6 @@
                 <w:u w:val="single"/>
               </w:rPr>
             </w:pPr>
-            <w:proofErr w:type="spellStart"/>
             <w:r>
               <w:rPr>
                 <w:u w:val="single"/>
@@ -61,7 +66,6 @@
               </w:rPr>
               <w:t>ID</w:t>
             </w:r>
-            <w:proofErr w:type="spellEnd"/>
           </w:p>
         </w:tc>
         <w:tc>
@@ -69,11 +73,9 @@
             <w:tcW w:w="911" w:type="dxa"/>
           </w:tcPr>
           <w:p>
-            <w:proofErr w:type="spellStart"/>
             <w:r>
               <w:t>fname</w:t>
             </w:r>
-            <w:proofErr w:type="spellEnd"/>
           </w:p>
         </w:tc>
         <w:tc>
@@ -81,11 +83,9 @@
             <w:tcW w:w="925" w:type="dxa"/>
           </w:tcPr>
           <w:p>
-            <w:proofErr w:type="spellStart"/>
             <w:r>
               <w:t>lname</w:t>
             </w:r>
-            <w:proofErr w:type="spellEnd"/>
           </w:p>
         </w:tc>
         <w:tc>
@@ -93,11 +93,9 @@
             <w:tcW w:w="925" w:type="dxa"/>
           </w:tcPr>
           <w:p>
-            <w:proofErr w:type="spellStart"/>
             <w:r>
               <w:t>midinit</w:t>
             </w:r>
-            <w:proofErr w:type="spellEnd"/>
           </w:p>
         </w:tc>
         <w:tc>
@@ -162,6 +160,7 @@
         <w:gridCol w:w="1036"/>
         <w:gridCol w:w="980"/>
         <w:gridCol w:w="1620"/>
+        <w:gridCol w:w="1620"/>
       </w:tblGrid>
       <w:tr>
         <w:tc>
@@ -174,7 +173,6 @@
                 <w:u w:val="single"/>
               </w:rPr>
             </w:pPr>
-            <w:proofErr w:type="spellStart"/>
             <w:r>
               <w:rPr>
                 <w:u w:val="single"/>
@@ -187,7 +185,6 @@
               </w:rPr>
               <w:t>eader_name</w:t>
             </w:r>
-            <w:proofErr w:type="spellEnd"/>
           </w:p>
         </w:tc>
         <w:tc>
@@ -200,14 +197,12 @@
                 <w:u w:val="single"/>
               </w:rPr>
             </w:pPr>
-            <w:proofErr w:type="spellStart"/>
             <w:r>
               <w:rPr>
                 <w:u w:val="single"/>
               </w:rPr>
               <w:t>startdate</w:t>
             </w:r>
-            <w:proofErr w:type="spellEnd"/>
           </w:p>
         </w:tc>
         <w:tc>
@@ -215,14 +210,12 @@
             <w:tcW w:w="980" w:type="dxa"/>
           </w:tcPr>
           <w:p>
-            <w:proofErr w:type="spellStart"/>
             <w:r>
               <w:rPr>
                 <w:u w:val="single"/>
               </w:rPr>
               <w:t>enddate</w:t>
             </w:r>
-            <w:proofErr w:type="spellEnd"/>
           </w:p>
         </w:tc>
         <w:tc>
@@ -232,6 +225,21 @@
           <w:p>
             <w:r>
               <w:t>territory_name</w:t>
+            </w:r>
+          </w:p>
+        </w:tc>
+        <w:tc>
+          <w:tcPr>
+            <w:tcW w:w="1620" w:type="dxa"/>
+          </w:tcPr>
+          <w:p>
+            <w:r>
+              <w:t>Position_</w:t>
+            </w:r>
+            <w:bookmarkStart w:id="0" w:name="_GoBack"/>
+            <w:bookmarkEnd w:id="0"/>
+            <w:r>
+              <w:t>name</w:t>
             </w:r>
           </w:p>
         </w:tc>
@@ -307,15 +315,7 @@
               <w:rPr>
                 <w:u w:val="single"/>
               </w:rPr>
-              <w:t>ema</w:t>
-            </w:r>
-            <w:bookmarkStart w:id="0" w:name="_GoBack"/>
-            <w:bookmarkEnd w:id="0"/>
-            <w:r>
-              <w:rPr>
-                <w:u w:val="single"/>
-              </w:rPr>
-              <w:t>il</w:t>
+              <w:t>email</w:t>
             </w:r>
           </w:p>
         </w:tc>
@@ -771,14 +771,12 @@
                 <w:u w:val="single"/>
               </w:rPr>
             </w:pPr>
-            <w:proofErr w:type="spellStart"/>
             <w:r>
               <w:rPr>
                 <w:u w:val="single"/>
               </w:rPr>
               <w:t>Leader_name</w:t>
             </w:r>
-            <w:proofErr w:type="spellEnd"/>
           </w:p>
         </w:tc>
         <w:tc>
@@ -791,14 +789,12 @@
                 <w:u w:val="single"/>
               </w:rPr>
             </w:pPr>
-            <w:proofErr w:type="spellStart"/>
             <w:r>
               <w:rPr>
                 <w:u w:val="single"/>
               </w:rPr>
               <w:t>startdate</w:t>
             </w:r>
-            <w:proofErr w:type="spellEnd"/>
           </w:p>
         </w:tc>
         <w:tc>
@@ -806,14 +802,12 @@
             <w:tcW w:w="990" w:type="dxa"/>
           </w:tcPr>
           <w:p>
-            <w:proofErr w:type="spellStart"/>
             <w:r>
               <w:rPr>
                 <w:u w:val="single"/>
               </w:rPr>
               <w:t>enddate</w:t>
             </w:r>
-            <w:proofErr w:type="spellEnd"/>
           </w:p>
         </w:tc>
         <w:tc>

</xml_diff>

<commit_message>
worked on initial data and schema
</commit_message>
<xml_diff>
--- a/Relation Schema.docx
+++ b/Relation Schema.docx
@@ -234,12 +234,7 @@
           </w:tcPr>
           <w:p>
             <w:r>
-              <w:t>Position_</w:t>
-            </w:r>
-            <w:bookmarkStart w:id="0" w:name="_GoBack"/>
-            <w:bookmarkEnd w:id="0"/>
-            <w:r>
-              <w:t>name</w:t>
+              <w:t>Position_name</w:t>
             </w:r>
           </w:p>
         </w:tc>
@@ -566,7 +561,9 @@
       </w:tblPr>
       <w:tblGrid>
         <w:gridCol w:w="1522"/>
-        <w:gridCol w:w="2052"/>
+        <w:gridCol w:w="1097"/>
+        <w:gridCol w:w="2056"/>
+        <w:gridCol w:w="1380"/>
       </w:tblGrid>
       <w:tr>
         <w:tc>
@@ -583,13 +580,29 @@
               <w:rPr>
                 <w:u w:val="single"/>
               </w:rPr>
-              <w:t>country_name</w:t>
-            </w:r>
-          </w:p>
-        </w:tc>
-        <w:tc>
-          <w:tcPr>
-            <w:tcW w:w="2052" w:type="dxa"/>
+              <w:t>country_</w:t>
+            </w:r>
+            <w:r>
+              <w:t>name</w:t>
+            </w:r>
+          </w:p>
+        </w:tc>
+        <w:tc>
+          <w:tcPr>
+            <w:tcW w:w="1097" w:type="dxa"/>
+          </w:tcPr>
+          <w:p>
+            <w:r>
+              <w:rPr>
+                <w:u w:val="single"/>
+              </w:rPr>
+              <w:t>countryID</w:t>
+            </w:r>
+          </w:p>
+        </w:tc>
+        <w:tc>
+          <w:tcPr>
+            <w:tcW w:w="2056" w:type="dxa"/>
           </w:tcPr>
           <w:p>
             <w:pPr>
@@ -608,6 +621,16 @@
             </w:r>
             <w:r>
               <w:t>system</w:t>
+            </w:r>
+          </w:p>
+        </w:tc>
+        <w:tc>
+          <w:tcPr>
+            <w:tcW w:w="1380" w:type="dxa"/>
+          </w:tcPr>
+          <w:p>
+            <w:r>
+              <w:t>continentID</w:t>
             </w:r>
           </w:p>
         </w:tc>
@@ -639,6 +662,7 @@
         <w:gridCol w:w="1405"/>
         <w:gridCol w:w="979"/>
         <w:gridCol w:w="1695"/>
+        <w:gridCol w:w="1695"/>
       </w:tblGrid>
       <w:tr>
         <w:tc>
@@ -682,8 +706,23 @@
           </w:tcPr>
           <w:p>
             <w:r>
-              <w:t>continent_name</w:t>
-            </w:r>
+              <w:t>continent_</w:t>
+            </w:r>
+            <w:r>
+              <w:t>ID</w:t>
+            </w:r>
+          </w:p>
+        </w:tc>
+        <w:tc>
+          <w:tcPr>
+            <w:tcW w:w="1695" w:type="dxa"/>
+          </w:tcPr>
+          <w:p>
+            <w:r>
+              <w:t>Country_ID</w:t>
+            </w:r>
+            <w:bookmarkStart w:id="0" w:name="_GoBack"/>
+            <w:bookmarkEnd w:id="0"/>
           </w:p>
         </w:tc>
       </w:tr>
@@ -775,7 +814,13 @@
               <w:rPr>
                 <w:u w:val="single"/>
               </w:rPr>
-              <w:t>Leader_name</w:t>
+              <w:t>Leader_</w:t>
+            </w:r>
+            <w:r>
+              <w:rPr>
+                <w:u w:val="single"/>
+              </w:rPr>
+              <w:t>ID</w:t>
             </w:r>
           </w:p>
         </w:tc>

</xml_diff>

<commit_message>
What is in the final report so far
</commit_message>
<xml_diff>
--- a/Relation Schema.docx
+++ b/Relation Schema.docx
@@ -10,6 +10,160 @@
           <w:b/>
         </w:rPr>
       </w:pPr>
+      <w:r>
+        <w:rPr>
+          <w:b/>
+          <w:noProof/>
+        </w:rPr>
+        <mc:AlternateContent>
+          <mc:Choice Requires="wps">
+            <w:drawing>
+              <wp:anchor distT="0" distB="0" distL="114300" distR="114300" simplePos="0" relativeHeight="251665408" behindDoc="0" locked="0" layoutInCell="1" allowOverlap="1">
+                <wp:simplePos x="0" y="0"/>
+                <wp:positionH relativeFrom="column">
+                  <wp:posOffset>-152400</wp:posOffset>
+                </wp:positionH>
+                <wp:positionV relativeFrom="paragraph">
+                  <wp:posOffset>266700</wp:posOffset>
+                </wp:positionV>
+                <wp:extent cx="152400" cy="0"/>
+                <wp:effectExtent l="0" t="76200" r="19050" b="95250"/>
+                <wp:wrapNone/>
+                <wp:docPr id="9" name="Straight Arrow Connector 9"/>
+                <wp:cNvGraphicFramePr/>
+                <a:graphic xmlns:a="http://schemas.openxmlformats.org/drawingml/2006/main">
+                  <a:graphicData uri="http://schemas.microsoft.com/office/word/2010/wordprocessingShape">
+                    <wps:wsp>
+                      <wps:cNvCnPr/>
+                      <wps:spPr>
+                        <a:xfrm>
+                          <a:off x="0" y="0"/>
+                          <a:ext cx="152400" cy="0"/>
+                        </a:xfrm>
+                        <a:prstGeom prst="straightConnector1">
+                          <a:avLst/>
+                        </a:prstGeom>
+                        <a:ln>
+                          <a:tailEnd type="triangle"/>
+                        </a:ln>
+                      </wps:spPr>
+                      <wps:style>
+                        <a:lnRef idx="1">
+                          <a:schemeClr val="accent1"/>
+                        </a:lnRef>
+                        <a:fillRef idx="0">
+                          <a:schemeClr val="accent1"/>
+                        </a:fillRef>
+                        <a:effectRef idx="0">
+                          <a:schemeClr val="accent1"/>
+                        </a:effectRef>
+                        <a:fontRef idx="minor">
+                          <a:schemeClr val="tx1"/>
+                        </a:fontRef>
+                      </wps:style>
+                      <wps:bodyPr/>
+                    </wps:wsp>
+                  </a:graphicData>
+                </a:graphic>
+              </wp:anchor>
+            </w:drawing>
+          </mc:Choice>
+          <mc:Fallback>
+            <w:pict>
+              <v:shapetype w14:anchorId="40C9EF04" id="_x0000_t32" coordsize="21600,21600" o:spt="32" o:oned="t" path="m,l21600,21600e" filled="f">
+                <v:path arrowok="t" fillok="f" o:connecttype="none"/>
+                <o:lock v:ext="edit" shapetype="t"/>
+              </v:shapetype>
+              <v:shape id="Straight Arrow Connector 9" o:spid="_x0000_s1026" type="#_x0000_t32" style="position:absolute;margin-left:-12pt;margin-top:21pt;width:12pt;height:0;z-index:251665408;visibility:visible;mso-wrap-style:square;mso-wrap-distance-left:9pt;mso-wrap-distance-top:0;mso-wrap-distance-right:9pt;mso-wrap-distance-bottom:0;mso-position-horizontal:absolute;mso-position-horizontal-relative:text;mso-position-vertical:absolute;mso-position-vertical-relative:text" o:gfxdata="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" strokecolor="#5b9bd5 [3204]" strokeweight=".5pt">
+                <v:stroke endarrow="block" joinstyle="miter"/>
+              </v:shape>
+            </w:pict>
+          </mc:Fallback>
+        </mc:AlternateContent>
+      </w:r>
+      <w:r>
+        <w:rPr>
+          <w:b/>
+          <w:noProof/>
+        </w:rPr>
+        <mc:AlternateContent>
+          <mc:Choice Requires="wps">
+            <w:drawing>
+              <wp:anchor distT="0" distB="0" distL="114300" distR="114300" simplePos="0" relativeHeight="251664384" behindDoc="0" locked="0" layoutInCell="1" allowOverlap="1" wp14:anchorId="523841D1" wp14:editId="5341D86D">
+                <wp:simplePos x="0" y="0"/>
+                <wp:positionH relativeFrom="leftMargin">
+                  <wp:align>right</wp:align>
+                </wp:positionH>
+                <wp:positionV relativeFrom="paragraph">
+                  <wp:posOffset>257174</wp:posOffset>
+                </wp:positionV>
+                <wp:extent cx="45719" cy="1647825"/>
+                <wp:effectExtent l="342900" t="0" r="12065" b="28575"/>
+                <wp:wrapNone/>
+                <wp:docPr id="8" name="Elbow Connector 8"/>
+                <wp:cNvGraphicFramePr/>
+                <a:graphic xmlns:a="http://schemas.openxmlformats.org/drawingml/2006/main">
+                  <a:graphicData uri="http://schemas.microsoft.com/office/word/2010/wordprocessingShape">
+                    <wps:wsp>
+                      <wps:cNvCnPr/>
+                      <wps:spPr>
+                        <a:xfrm flipH="1" flipV="1">
+                          <a:off x="0" y="0"/>
+                          <a:ext cx="45719" cy="1647825"/>
+                        </a:xfrm>
+                        <a:prstGeom prst="bentConnector3">
+                          <a:avLst>
+                            <a:gd name="adj1" fmla="val 820158"/>
+                          </a:avLst>
+                        </a:prstGeom>
+                      </wps:spPr>
+                      <wps:style>
+                        <a:lnRef idx="1">
+                          <a:schemeClr val="accent1"/>
+                        </a:lnRef>
+                        <a:fillRef idx="0">
+                          <a:schemeClr val="accent1"/>
+                        </a:fillRef>
+                        <a:effectRef idx="0">
+                          <a:schemeClr val="accent1"/>
+                        </a:effectRef>
+                        <a:fontRef idx="minor">
+                          <a:schemeClr val="tx1"/>
+                        </a:fontRef>
+                      </wps:style>
+                      <wps:bodyPr/>
+                    </wps:wsp>
+                  </a:graphicData>
+                </a:graphic>
+                <wp14:sizeRelH relativeFrom="margin">
+                  <wp14:pctWidth>0</wp14:pctWidth>
+                </wp14:sizeRelH>
+                <wp14:sizeRelV relativeFrom="margin">
+                  <wp14:pctHeight>0</wp14:pctHeight>
+                </wp14:sizeRelV>
+              </wp:anchor>
+            </w:drawing>
+          </mc:Choice>
+          <mc:Fallback>
+            <w:pict>
+              <v:shapetype w14:anchorId="1597830B" id="_x0000_t34" coordsize="21600,21600" o:spt="34" o:oned="t" adj="10800" path="m,l@0,0@0,21600,21600,21600e" filled="f">
+                <v:stroke joinstyle="miter"/>
+                <v:formulas>
+                  <v:f eqn="val #0"/>
+                </v:formulas>
+                <v:path arrowok="t" fillok="f" o:connecttype="none"/>
+                <v:handles>
+                  <v:h position="#0,center"/>
+                </v:handles>
+                <o:lock v:ext="edit" shapetype="t"/>
+              </v:shapetype>
+              <v:shape id="Elbow Connector 8" o:spid="_x0000_s1026" type="#_x0000_t34" style="position:absolute;margin-left:-47.6pt;margin-top:20.25pt;width:3.6pt;height:129.75pt;flip:x y;z-index:251664384;visibility:visible;mso-wrap-style:square;mso-width-percent:0;mso-height-percent:0;mso-wrap-distance-left:9pt;mso-wrap-distance-top:0;mso-wrap-distance-right:9pt;mso-wrap-distance-bottom:0;mso-position-horizontal:right;mso-position-horizontal-relative:left-margin-area;mso-position-vertical:absolute;mso-position-vertical-relative:text;mso-width-percent:0;mso-height-percent:0;mso-width-relative:margin;mso-height-relative:margin" o:gfxdata="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" adj="177154" strokecolor="#5b9bd5 [3204]" strokeweight=".5pt">
+                <w10:wrap anchorx="margin"/>
+              </v:shape>
+            </w:pict>
+          </mc:Fallback>
+        </mc:AlternateContent>
+      </w:r>
       <w:r>
         <w:rPr>
           <w:b/>
@@ -44,6 +198,7 @@
                 <w:u w:val="single"/>
               </w:rPr>
             </w:pPr>
+            <w:proofErr w:type="spellStart"/>
             <w:r>
               <w:rPr>
                 <w:u w:val="single"/>
@@ -62,6 +217,7 @@
               </w:rPr>
               <w:t>_id</w:t>
             </w:r>
+            <w:proofErr w:type="spellEnd"/>
           </w:p>
         </w:tc>
         <w:tc>
@@ -85,9 +241,11 @@
             <w:pPr>
               <w:jc w:val="center"/>
             </w:pPr>
+            <w:proofErr w:type="spellStart"/>
             <w:r>
               <w:t>bday</w:t>
             </w:r>
+            <w:proofErr w:type="spellEnd"/>
           </w:p>
         </w:tc>
         <w:tc>
@@ -98,9 +256,11 @@
             <w:pPr>
               <w:jc w:val="center"/>
             </w:pPr>
+            <w:proofErr w:type="spellStart"/>
             <w:r>
               <w:t>fname</w:t>
             </w:r>
+            <w:proofErr w:type="spellEnd"/>
           </w:p>
         </w:tc>
         <w:tc>
@@ -111,9 +271,11 @@
             <w:pPr>
               <w:jc w:val="center"/>
             </w:pPr>
+            <w:proofErr w:type="spellStart"/>
             <w:r>
               <w:t>lname</w:t>
             </w:r>
+            <w:proofErr w:type="spellEnd"/>
           </w:p>
         </w:tc>
         <w:tc>
@@ -124,12 +286,14 @@
             <w:pPr>
               <w:jc w:val="center"/>
             </w:pPr>
+            <w:proofErr w:type="spellStart"/>
             <w:r>
               <w:t>midin</w:t>
             </w:r>
             <w:r>
               <w:t>t</w:t>
             </w:r>
+            <w:proofErr w:type="spellEnd"/>
           </w:p>
         </w:tc>
       </w:tr>
@@ -139,6 +303,81 @@
         <w:spacing w:after="0"/>
         <w:jc w:val="center"/>
       </w:pPr>
+      <w:bookmarkStart w:id="0" w:name="_GoBack"/>
+      <w:r>
+        <w:rPr>
+          <w:b/>
+          <w:noProof/>
+        </w:rPr>
+        <mc:AlternateContent>
+          <mc:Choice Requires="wps">
+            <w:drawing>
+              <wp:anchor distT="0" distB="0" distL="114300" distR="114300" simplePos="0" relativeHeight="251659264" behindDoc="0" locked="0" layoutInCell="1" allowOverlap="1" wp14:anchorId="47BD1C9E" wp14:editId="3CFFB8DC">
+                <wp:simplePos x="0" y="0"/>
+                <wp:positionH relativeFrom="column">
+                  <wp:posOffset>401955</wp:posOffset>
+                </wp:positionH>
+                <wp:positionV relativeFrom="paragraph">
+                  <wp:posOffset>52069</wp:posOffset>
+                </wp:positionV>
+                <wp:extent cx="45719" cy="314325"/>
+                <wp:effectExtent l="38100" t="38100" r="50165" b="28575"/>
+                <wp:wrapNone/>
+                <wp:docPr id="1" name="Elbow Connector 1"/>
+                <wp:cNvGraphicFramePr/>
+                <a:graphic xmlns:a="http://schemas.openxmlformats.org/drawingml/2006/main">
+                  <a:graphicData uri="http://schemas.microsoft.com/office/word/2010/wordprocessingShape">
+                    <wps:wsp>
+                      <wps:cNvCnPr/>
+                      <wps:spPr>
+                        <a:xfrm flipH="1" flipV="1">
+                          <a:off x="0" y="0"/>
+                          <a:ext cx="45719" cy="314325"/>
+                        </a:xfrm>
+                        <a:prstGeom prst="bentConnector3">
+                          <a:avLst/>
+                        </a:prstGeom>
+                        <a:ln>
+                          <a:tailEnd type="triangle"/>
+                        </a:ln>
+                      </wps:spPr>
+                      <wps:style>
+                        <a:lnRef idx="1">
+                          <a:schemeClr val="accent1"/>
+                        </a:lnRef>
+                        <a:fillRef idx="0">
+                          <a:schemeClr val="accent1"/>
+                        </a:fillRef>
+                        <a:effectRef idx="0">
+                          <a:schemeClr val="accent1"/>
+                        </a:effectRef>
+                        <a:fontRef idx="minor">
+                          <a:schemeClr val="tx1"/>
+                        </a:fontRef>
+                      </wps:style>
+                      <wps:bodyPr/>
+                    </wps:wsp>
+                  </a:graphicData>
+                </a:graphic>
+                <wp14:sizeRelH relativeFrom="margin">
+                  <wp14:pctWidth>0</wp14:pctWidth>
+                </wp14:sizeRelH>
+                <wp14:sizeRelV relativeFrom="margin">
+                  <wp14:pctHeight>0</wp14:pctHeight>
+                </wp14:sizeRelV>
+              </wp:anchor>
+            </w:drawing>
+          </mc:Choice>
+          <mc:Fallback>
+            <w:pict>
+              <v:shape w14:anchorId="26B0E70D" id="Elbow Connector 1" o:spid="_x0000_s1026" type="#_x0000_t34" style="position:absolute;margin-left:31.65pt;margin-top:4.1pt;width:3.6pt;height:24.75pt;flip:x y;z-index:251659264;visibility:visible;mso-wrap-style:square;mso-width-percent:0;mso-height-percent:0;mso-wrap-distance-left:9pt;mso-wrap-distance-top:0;mso-wrap-distance-right:9pt;mso-wrap-distance-bottom:0;mso-position-horizontal:absolute;mso-position-horizontal-relative:text;mso-position-vertical:absolute;mso-position-vertical-relative:text;mso-width-percent:0;mso-height-percent:0;mso-width-relative:margin;mso-height-relative:margin" o:gfxdata="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" strokecolor="#5b9bd5 [3204]" strokeweight=".5pt">
+                <v:stroke endarrow="block"/>
+              </v:shape>
+            </w:pict>
+          </mc:Fallback>
+        </mc:AlternateContent>
+      </w:r>
+      <w:bookmarkEnd w:id="0"/>
     </w:p>
     <w:p>
       <w:pPr>
@@ -182,10 +421,76 @@
             </w:pPr>
             <w:r>
               <w:rPr>
+                <w:noProof/>
+                <w:u w:val="single"/>
+              </w:rPr>
+              <mc:AlternateContent>
+                <mc:Choice Requires="wps">
+                  <w:drawing>
+                    <wp:anchor distT="0" distB="0" distL="114300" distR="114300" simplePos="0" relativeHeight="251660288" behindDoc="0" locked="0" layoutInCell="1" allowOverlap="1">
+                      <wp:simplePos x="0" y="0"/>
+                      <wp:positionH relativeFrom="column">
+                        <wp:posOffset>509270</wp:posOffset>
+                      </wp:positionH>
+                      <wp:positionV relativeFrom="paragraph">
+                        <wp:posOffset>163195</wp:posOffset>
+                      </wp:positionV>
+                      <wp:extent cx="1657350" cy="180975"/>
+                      <wp:effectExtent l="0" t="0" r="38100" b="28575"/>
+                      <wp:wrapNone/>
+                      <wp:docPr id="4" name="Elbow Connector 4"/>
+                      <wp:cNvGraphicFramePr/>
+                      <a:graphic xmlns:a="http://schemas.openxmlformats.org/drawingml/2006/main">
+                        <a:graphicData uri="http://schemas.microsoft.com/office/word/2010/wordprocessingShape">
+                          <wps:wsp>
+                            <wps:cNvCnPr/>
+                            <wps:spPr>
+                              <a:xfrm flipH="1">
+                                <a:off x="0" y="0"/>
+                                <a:ext cx="1657350" cy="180975"/>
+                              </a:xfrm>
+                              <a:prstGeom prst="bentConnector3">
+                                <a:avLst>
+                                  <a:gd name="adj1" fmla="val -1149"/>
+                                </a:avLst>
+                              </a:prstGeom>
+                            </wps:spPr>
+                            <wps:style>
+                              <a:lnRef idx="1">
+                                <a:schemeClr val="accent1"/>
+                              </a:lnRef>
+                              <a:fillRef idx="0">
+                                <a:schemeClr val="accent1"/>
+                              </a:fillRef>
+                              <a:effectRef idx="0">
+                                <a:schemeClr val="accent1"/>
+                              </a:effectRef>
+                              <a:fontRef idx="minor">
+                                <a:schemeClr val="tx1"/>
+                              </a:fontRef>
+                            </wps:style>
+                            <wps:bodyPr/>
+                          </wps:wsp>
+                        </a:graphicData>
+                      </a:graphic>
+                    </wp:anchor>
+                  </w:drawing>
+                </mc:Choice>
+                <mc:Fallback>
+                  <w:pict>
+                    <v:shape w14:anchorId="5DBF03CA" id="Elbow Connector 4" o:spid="_x0000_s1026" type="#_x0000_t34" style="position:absolute;margin-left:40.1pt;margin-top:12.85pt;width:130.5pt;height:14.25pt;flip:x;z-index:251660288;visibility:visible;mso-wrap-style:square;mso-wrap-distance-left:9pt;mso-wrap-distance-top:0;mso-wrap-distance-right:9pt;mso-wrap-distance-bottom:0;mso-position-horizontal:absolute;mso-position-horizontal-relative:text;mso-position-vertical:absolute;mso-position-vertical-relative:text" o:gfxdata="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" adj="-248" strokecolor="#5b9bd5 [3204]" strokeweight=".5pt"/>
+                  </w:pict>
+                </mc:Fallback>
+              </mc:AlternateContent>
+            </w:r>
+            <w:proofErr w:type="spellStart"/>
+            <w:r>
+              <w:rPr>
                 <w:u w:val="single"/>
               </w:rPr>
               <w:t>leader_id</w:t>
             </w:r>
+            <w:proofErr w:type="spellEnd"/>
           </w:p>
         </w:tc>
         <w:tc>
@@ -199,12 +504,14 @@
                 <w:u w:val="single"/>
               </w:rPr>
             </w:pPr>
+            <w:proofErr w:type="spellStart"/>
             <w:r>
               <w:rPr>
                 <w:u w:val="single"/>
               </w:rPr>
               <w:t>startdate</w:t>
             </w:r>
+            <w:proofErr w:type="spellEnd"/>
           </w:p>
         </w:tc>
         <w:tc>
@@ -215,6 +522,7 @@
             <w:pPr>
               <w:jc w:val="center"/>
             </w:pPr>
+            <w:proofErr w:type="spellStart"/>
             <w:r>
               <w:rPr>
                 <w:u w:val="single"/>
@@ -236,6 +544,7 @@
               </w:rPr>
               <w:t>id</w:t>
             </w:r>
+            <w:proofErr w:type="spellEnd"/>
           </w:p>
         </w:tc>
         <w:tc>
@@ -246,12 +555,14 @@
             <w:pPr>
               <w:jc w:val="center"/>
             </w:pPr>
+            <w:proofErr w:type="spellStart"/>
             <w:r>
               <w:rPr>
                 <w:u w:val="single"/>
               </w:rPr>
               <w:t>enddate</w:t>
             </w:r>
+            <w:proofErr w:type="spellEnd"/>
           </w:p>
         </w:tc>
       </w:tr>
@@ -261,6 +572,72 @@
         <w:spacing w:after="0"/>
         <w:jc w:val="center"/>
       </w:pPr>
+      <w:r>
+        <w:rPr>
+          <w:noProof/>
+        </w:rPr>
+        <mc:AlternateContent>
+          <mc:Choice Requires="wps">
+            <w:drawing>
+              <wp:anchor distT="0" distB="0" distL="114300" distR="114300" simplePos="0" relativeHeight="251661312" behindDoc="0" locked="0" layoutInCell="1" allowOverlap="1">
+                <wp:simplePos x="0" y="0"/>
+                <wp:positionH relativeFrom="column">
+                  <wp:posOffset>590550</wp:posOffset>
+                </wp:positionH>
+                <wp:positionV relativeFrom="paragraph">
+                  <wp:posOffset>167005</wp:posOffset>
+                </wp:positionV>
+                <wp:extent cx="0" cy="219075"/>
+                <wp:effectExtent l="76200" t="0" r="57150" b="47625"/>
+                <wp:wrapNone/>
+                <wp:docPr id="5" name="Straight Arrow Connector 5"/>
+                <wp:cNvGraphicFramePr/>
+                <a:graphic xmlns:a="http://schemas.openxmlformats.org/drawingml/2006/main">
+                  <a:graphicData uri="http://schemas.microsoft.com/office/word/2010/wordprocessingShape">
+                    <wps:wsp>
+                      <wps:cNvCnPr/>
+                      <wps:spPr>
+                        <a:xfrm>
+                          <a:off x="0" y="0"/>
+                          <a:ext cx="0" cy="219075"/>
+                        </a:xfrm>
+                        <a:prstGeom prst="straightConnector1">
+                          <a:avLst/>
+                        </a:prstGeom>
+                        <a:ln>
+                          <a:tailEnd type="triangle"/>
+                        </a:ln>
+                      </wps:spPr>
+                      <wps:style>
+                        <a:lnRef idx="1">
+                          <a:schemeClr val="accent1"/>
+                        </a:lnRef>
+                        <a:fillRef idx="0">
+                          <a:schemeClr val="accent1"/>
+                        </a:fillRef>
+                        <a:effectRef idx="0">
+                          <a:schemeClr val="accent1"/>
+                        </a:effectRef>
+                        <a:fontRef idx="minor">
+                          <a:schemeClr val="tx1"/>
+                        </a:fontRef>
+                      </wps:style>
+                      <wps:bodyPr/>
+                    </wps:wsp>
+                  </a:graphicData>
+                </a:graphic>
+              </wp:anchor>
+            </w:drawing>
+          </mc:Choice>
+          <mc:Fallback>
+            <w:pict>
+              <v:shape w14:anchorId="7653C834" id="Straight Arrow Connector 5" o:spid="_x0000_s1026" type="#_x0000_t32" style="position:absolute;margin-left:46.5pt;margin-top:13.15pt;width:0;height:17.25pt;z-index:251661312;visibility:visible;mso-wrap-style:square;mso-wrap-distance-left:9pt;mso-wrap-distance-top:0;mso-wrap-distance-right:9pt;mso-wrap-distance-bottom:0;mso-position-horizontal:absolute;mso-position-horizontal-relative:text;mso-position-vertical:absolute;mso-position-vertical-relative:text" o:gfxdata="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" strokecolor="#5b9bd5 [3204]" strokeweight=".5pt">
+                <v:stroke endarrow="block" joinstyle="miter"/>
+              </v:shape>
+            </w:pict>
+          </mc:Fallback>
+        </mc:AlternateContent>
+      </w:r>
     </w:p>
     <w:p>
       <w:pPr>
@@ -301,10 +678,79 @@
             </w:pPr>
             <w:r>
               <w:rPr>
+                <w:noProof/>
+                <w:u w:val="single"/>
+              </w:rPr>
+              <mc:AlternateContent>
+                <mc:Choice Requires="wps">
+                  <w:drawing>
+                    <wp:anchor distT="0" distB="0" distL="114300" distR="114300" simplePos="0" relativeHeight="251663360" behindDoc="0" locked="0" layoutInCell="1" allowOverlap="1">
+                      <wp:simplePos x="0" y="0"/>
+                      <wp:positionH relativeFrom="column">
+                        <wp:posOffset>499745</wp:posOffset>
+                      </wp:positionH>
+                      <wp:positionV relativeFrom="paragraph">
+                        <wp:posOffset>145415</wp:posOffset>
+                      </wp:positionV>
+                      <wp:extent cx="0" cy="200025"/>
+                      <wp:effectExtent l="76200" t="38100" r="57150" b="9525"/>
+                      <wp:wrapNone/>
+                      <wp:docPr id="7" name="Straight Arrow Connector 7"/>
+                      <wp:cNvGraphicFramePr/>
+                      <a:graphic xmlns:a="http://schemas.openxmlformats.org/drawingml/2006/main">
+                        <a:graphicData uri="http://schemas.microsoft.com/office/word/2010/wordprocessingShape">
+                          <wps:wsp>
+                            <wps:cNvCnPr/>
+                            <wps:spPr>
+                              <a:xfrm flipV="1">
+                                <a:off x="0" y="0"/>
+                                <a:ext cx="0" cy="200025"/>
+                              </a:xfrm>
+                              <a:prstGeom prst="straightConnector1">
+                                <a:avLst/>
+                              </a:prstGeom>
+                              <a:ln>
+                                <a:tailEnd type="triangle"/>
+                              </a:ln>
+                            </wps:spPr>
+                            <wps:style>
+                              <a:lnRef idx="1">
+                                <a:schemeClr val="accent1"/>
+                              </a:lnRef>
+                              <a:fillRef idx="0">
+                                <a:schemeClr val="accent1"/>
+                              </a:fillRef>
+                              <a:effectRef idx="0">
+                                <a:schemeClr val="accent1"/>
+                              </a:effectRef>
+                              <a:fontRef idx="minor">
+                                <a:schemeClr val="tx1"/>
+                              </a:fontRef>
+                            </wps:style>
+                            <wps:bodyPr/>
+                          </wps:wsp>
+                        </a:graphicData>
+                      </a:graphic>
+                    </wp:anchor>
+                  </w:drawing>
+                </mc:Choice>
+                <mc:Fallback>
+                  <w:pict>
+                    <v:shape w14:anchorId="76612F0F" id="Straight Arrow Connector 7" o:spid="_x0000_s1026" type="#_x0000_t32" style="position:absolute;margin-left:39.35pt;margin-top:11.45pt;width:0;height:15.75pt;flip:y;z-index:251663360;visibility:visible;mso-wrap-style:square;mso-wrap-distance-left:9pt;mso-wrap-distance-top:0;mso-wrap-distance-right:9pt;mso-wrap-distance-bottom:0;mso-position-horizontal:absolute;mso-position-horizontal-relative:text;mso-position-vertical:absolute;mso-position-vertical-relative:text" o:gfxdata="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" strokecolor="#5b9bd5 [3204]" strokeweight=".5pt">
+                      <v:stroke endarrow="block" joinstyle="miter"/>
+                    </v:shape>
+                  </w:pict>
+                </mc:Fallback>
+              </mc:AlternateContent>
+            </w:r>
+            <w:proofErr w:type="spellStart"/>
+            <w:r>
+              <w:rPr>
                 <w:u w:val="single"/>
               </w:rPr>
               <w:t>ppID</w:t>
             </w:r>
+            <w:proofErr w:type="spellEnd"/>
           </w:p>
         </w:tc>
         <w:tc>
@@ -315,12 +761,14 @@
             <w:pPr>
               <w:jc w:val="center"/>
             </w:pPr>
+            <w:proofErr w:type="spellStart"/>
             <w:r>
               <w:rPr>
                 <w:u w:val="dash"/>
               </w:rPr>
               <w:t>superppID</w:t>
             </w:r>
+            <w:proofErr w:type="spellEnd"/>
           </w:p>
         </w:tc>
         <w:tc>
@@ -369,6 +817,196 @@
         <w:spacing w:after="0"/>
         <w:jc w:val="center"/>
       </w:pPr>
+      <w:r>
+        <w:rPr>
+          <w:noProof/>
+        </w:rPr>
+        <mc:AlternateContent>
+          <mc:Choice Requires="wps">
+            <w:drawing>
+              <wp:anchor distT="0" distB="0" distL="114300" distR="114300" simplePos="0" relativeHeight="251670528" behindDoc="0" locked="0" layoutInCell="1" allowOverlap="1">
+                <wp:simplePos x="0" y="0"/>
+                <wp:positionH relativeFrom="column">
+                  <wp:posOffset>-285750</wp:posOffset>
+                </wp:positionH>
+                <wp:positionV relativeFrom="paragraph">
+                  <wp:posOffset>6350</wp:posOffset>
+                </wp:positionV>
+                <wp:extent cx="304800" cy="19050"/>
+                <wp:effectExtent l="0" t="57150" r="38100" b="76200"/>
+                <wp:wrapNone/>
+                <wp:docPr id="14" name="Straight Arrow Connector 14"/>
+                <wp:cNvGraphicFramePr/>
+                <a:graphic xmlns:a="http://schemas.openxmlformats.org/drawingml/2006/main">
+                  <a:graphicData uri="http://schemas.microsoft.com/office/word/2010/wordprocessingShape">
+                    <wps:wsp>
+                      <wps:cNvCnPr/>
+                      <wps:spPr>
+                        <a:xfrm flipV="1">
+                          <a:off x="0" y="0"/>
+                          <a:ext cx="304800" cy="19050"/>
+                        </a:xfrm>
+                        <a:prstGeom prst="straightConnector1">
+                          <a:avLst/>
+                        </a:prstGeom>
+                        <a:ln>
+                          <a:tailEnd type="triangle"/>
+                        </a:ln>
+                      </wps:spPr>
+                      <wps:style>
+                        <a:lnRef idx="1">
+                          <a:schemeClr val="accent1"/>
+                        </a:lnRef>
+                        <a:fillRef idx="0">
+                          <a:schemeClr val="accent1"/>
+                        </a:fillRef>
+                        <a:effectRef idx="0">
+                          <a:schemeClr val="accent1"/>
+                        </a:effectRef>
+                        <a:fontRef idx="minor">
+                          <a:schemeClr val="tx1"/>
+                        </a:fontRef>
+                      </wps:style>
+                      <wps:bodyPr/>
+                    </wps:wsp>
+                  </a:graphicData>
+                </a:graphic>
+              </wp:anchor>
+            </w:drawing>
+          </mc:Choice>
+          <mc:Fallback>
+            <w:pict>
+              <v:shape w14:anchorId="7C106228" id="Straight Arrow Connector 14" o:spid="_x0000_s1026" type="#_x0000_t32" style="position:absolute;margin-left:-22.5pt;margin-top:.5pt;width:24pt;height:1.5pt;flip:y;z-index:251670528;visibility:visible;mso-wrap-style:square;mso-wrap-distance-left:9pt;mso-wrap-distance-top:0;mso-wrap-distance-right:9pt;mso-wrap-distance-bottom:0;mso-position-horizontal:absolute;mso-position-horizontal-relative:text;mso-position-vertical:absolute;mso-position-vertical-relative:text" o:gfxdata="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" strokecolor="#5b9bd5 [3204]" strokeweight=".5pt">
+                <v:stroke endarrow="block" joinstyle="miter"/>
+              </v:shape>
+            </w:pict>
+          </mc:Fallback>
+        </mc:AlternateContent>
+      </w:r>
+      <w:r>
+        <w:rPr>
+          <w:noProof/>
+        </w:rPr>
+        <mc:AlternateContent>
+          <mc:Choice Requires="wps">
+            <w:drawing>
+              <wp:anchor distT="0" distB="0" distL="114300" distR="114300" simplePos="0" relativeHeight="251669504" behindDoc="0" locked="0" layoutInCell="1" allowOverlap="1">
+                <wp:simplePos x="0" y="0"/>
+                <wp:positionH relativeFrom="column">
+                  <wp:posOffset>-304800</wp:posOffset>
+                </wp:positionH>
+                <wp:positionV relativeFrom="paragraph">
+                  <wp:posOffset>6350</wp:posOffset>
+                </wp:positionV>
+                <wp:extent cx="19050" cy="1257300"/>
+                <wp:effectExtent l="0" t="0" r="19050" b="19050"/>
+                <wp:wrapNone/>
+                <wp:docPr id="13" name="Straight Connector 13"/>
+                <wp:cNvGraphicFramePr/>
+                <a:graphic xmlns:a="http://schemas.openxmlformats.org/drawingml/2006/main">
+                  <a:graphicData uri="http://schemas.microsoft.com/office/word/2010/wordprocessingShape">
+                    <wps:wsp>
+                      <wps:cNvCnPr/>
+                      <wps:spPr>
+                        <a:xfrm flipV="1">
+                          <a:off x="0" y="0"/>
+                          <a:ext cx="19050" cy="1257300"/>
+                        </a:xfrm>
+                        <a:prstGeom prst="line">
+                          <a:avLst/>
+                        </a:prstGeom>
+                      </wps:spPr>
+                      <wps:style>
+                        <a:lnRef idx="1">
+                          <a:schemeClr val="accent1"/>
+                        </a:lnRef>
+                        <a:fillRef idx="0">
+                          <a:schemeClr val="accent1"/>
+                        </a:fillRef>
+                        <a:effectRef idx="0">
+                          <a:schemeClr val="accent1"/>
+                        </a:effectRef>
+                        <a:fontRef idx="minor">
+                          <a:schemeClr val="tx1"/>
+                        </a:fontRef>
+                      </wps:style>
+                      <wps:bodyPr/>
+                    </wps:wsp>
+                  </a:graphicData>
+                </a:graphic>
+              </wp:anchor>
+            </w:drawing>
+          </mc:Choice>
+          <mc:Fallback>
+            <w:pict>
+              <v:line w14:anchorId="1C013617" id="Straight Connector 13" o:spid="_x0000_s1026" style="position:absolute;flip:y;z-index:251669504;visibility:visible;mso-wrap-style:square;mso-wrap-distance-left:9pt;mso-wrap-distance-top:0;mso-wrap-distance-right:9pt;mso-wrap-distance-bottom:0;mso-position-horizontal:absolute;mso-position-horizontal-relative:text;mso-position-vertical:absolute;mso-position-vertical-relative:text" from="-24pt,.5pt" to="-22.5pt,99.5pt" o:gfxdata="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" strokecolor="#5b9bd5 [3204]" strokeweight=".5pt">
+                <v:stroke joinstyle="miter"/>
+              </v:line>
+            </w:pict>
+          </mc:Fallback>
+        </mc:AlternateContent>
+      </w:r>
+      <w:r>
+        <w:rPr>
+          <w:noProof/>
+        </w:rPr>
+        <mc:AlternateContent>
+          <mc:Choice Requires="wps">
+            <w:drawing>
+              <wp:anchor distT="0" distB="0" distL="114300" distR="114300" simplePos="0" relativeHeight="251662336" behindDoc="0" locked="0" layoutInCell="1" allowOverlap="1">
+                <wp:simplePos x="0" y="0"/>
+                <wp:positionH relativeFrom="column">
+                  <wp:posOffset>561975</wp:posOffset>
+                </wp:positionH>
+                <wp:positionV relativeFrom="paragraph">
+                  <wp:posOffset>-3175</wp:posOffset>
+                </wp:positionV>
+                <wp:extent cx="771525" cy="180975"/>
+                <wp:effectExtent l="0" t="0" r="9525" b="28575"/>
+                <wp:wrapNone/>
+                <wp:docPr id="6" name="Elbow Connector 6"/>
+                <wp:cNvGraphicFramePr/>
+                <a:graphic xmlns:a="http://schemas.openxmlformats.org/drawingml/2006/main">
+                  <a:graphicData uri="http://schemas.microsoft.com/office/word/2010/wordprocessingShape">
+                    <wps:wsp>
+                      <wps:cNvCnPr/>
+                      <wps:spPr>
+                        <a:xfrm flipH="1">
+                          <a:off x="0" y="0"/>
+                          <a:ext cx="771525" cy="180975"/>
+                        </a:xfrm>
+                        <a:prstGeom prst="bentConnector3">
+                          <a:avLst/>
+                        </a:prstGeom>
+                      </wps:spPr>
+                      <wps:style>
+                        <a:lnRef idx="1">
+                          <a:schemeClr val="accent1"/>
+                        </a:lnRef>
+                        <a:fillRef idx="0">
+                          <a:schemeClr val="accent1"/>
+                        </a:fillRef>
+                        <a:effectRef idx="0">
+                          <a:schemeClr val="accent1"/>
+                        </a:effectRef>
+                        <a:fontRef idx="minor">
+                          <a:schemeClr val="tx1"/>
+                        </a:fontRef>
+                      </wps:style>
+                      <wps:bodyPr/>
+                    </wps:wsp>
+                  </a:graphicData>
+                </a:graphic>
+              </wp:anchor>
+            </w:drawing>
+          </mc:Choice>
+          <mc:Fallback>
+            <w:pict>
+              <v:shape w14:anchorId="5FF0674C" id="Elbow Connector 6" o:spid="_x0000_s1026" type="#_x0000_t34" style="position:absolute;margin-left:44.25pt;margin-top:-.25pt;width:60.75pt;height:14.25pt;flip:x;z-index:251662336;visibility:visible;mso-wrap-style:square;mso-wrap-distance-left:9pt;mso-wrap-distance-top:0;mso-wrap-distance-right:9pt;mso-wrap-distance-bottom:0;mso-position-horizontal:absolute;mso-position-horizontal-relative:text;mso-position-vertical:absolute;mso-position-vertical-relative:text" o:gfxdata="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" strokecolor="#5b9bd5 [3204]" strokeweight=".5pt"/>
+            </w:pict>
+          </mc:Fallback>
+        </mc:AlternateContent>
+      </w:r>
     </w:p>
     <w:p>
       <w:pPr>
@@ -381,9 +1019,81 @@
       <w:r>
         <w:rPr>
           <w:b/>
+          <w:noProof/>
+        </w:rPr>
+        <mc:AlternateContent>
+          <mc:Choice Requires="wps">
+            <w:drawing>
+              <wp:anchor distT="0" distB="0" distL="114300" distR="114300" simplePos="0" relativeHeight="251673600" behindDoc="0" locked="0" layoutInCell="1" allowOverlap="1">
+                <wp:simplePos x="0" y="0"/>
+                <wp:positionH relativeFrom="column">
+                  <wp:posOffset>-371476</wp:posOffset>
+                </wp:positionH>
+                <wp:positionV relativeFrom="paragraph">
+                  <wp:posOffset>260349</wp:posOffset>
+                </wp:positionV>
+                <wp:extent cx="371475" cy="1104900"/>
+                <wp:effectExtent l="19050" t="0" r="9525" b="19050"/>
+                <wp:wrapNone/>
+                <wp:docPr id="18" name="Elbow Connector 18"/>
+                <wp:cNvGraphicFramePr/>
+                <a:graphic xmlns:a="http://schemas.openxmlformats.org/drawingml/2006/main">
+                  <a:graphicData uri="http://schemas.microsoft.com/office/word/2010/wordprocessingShape">
+                    <wps:wsp>
+                      <wps:cNvCnPr/>
+                      <wps:spPr>
+                        <a:xfrm flipH="1" flipV="1">
+                          <a:off x="0" y="0"/>
+                          <a:ext cx="371475" cy="1104900"/>
+                        </a:xfrm>
+                        <a:prstGeom prst="bentConnector3">
+                          <a:avLst>
+                            <a:gd name="adj1" fmla="val 103846"/>
+                          </a:avLst>
+                        </a:prstGeom>
+                      </wps:spPr>
+                      <wps:style>
+                        <a:lnRef idx="1">
+                          <a:schemeClr val="accent1"/>
+                        </a:lnRef>
+                        <a:fillRef idx="0">
+                          <a:schemeClr val="accent1"/>
+                        </a:fillRef>
+                        <a:effectRef idx="0">
+                          <a:schemeClr val="accent1"/>
+                        </a:effectRef>
+                        <a:fontRef idx="minor">
+                          <a:schemeClr val="tx1"/>
+                        </a:fontRef>
+                      </wps:style>
+                      <wps:bodyPr/>
+                    </wps:wsp>
+                  </a:graphicData>
+                </a:graphic>
+                <wp14:sizeRelH relativeFrom="margin">
+                  <wp14:pctWidth>0</wp14:pctWidth>
+                </wp14:sizeRelH>
+                <wp14:sizeRelV relativeFrom="margin">
+                  <wp14:pctHeight>0</wp14:pctHeight>
+                </wp14:sizeRelV>
+              </wp:anchor>
+            </w:drawing>
+          </mc:Choice>
+          <mc:Fallback>
+            <w:pict>
+              <v:shape w14:anchorId="410EFBA5" id="Elbow Connector 18" o:spid="_x0000_s1026" type="#_x0000_t34" style="position:absolute;margin-left:-29.25pt;margin-top:20.5pt;width:29.25pt;height:87pt;flip:x y;z-index:251673600;visibility:visible;mso-wrap-style:square;mso-width-percent:0;mso-height-percent:0;mso-wrap-distance-left:9pt;mso-wrap-distance-top:0;mso-wrap-distance-right:9pt;mso-wrap-distance-bottom:0;mso-position-horizontal:absolute;mso-position-horizontal-relative:text;mso-position-vertical:absolute;mso-position-vertical-relative:text;mso-width-percent:0;mso-height-percent:0;mso-width-relative:margin;mso-height-relative:margin" o:gfxdata="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" adj="22431" strokecolor="#5b9bd5 [3204]" strokeweight=".5pt"/>
+            </w:pict>
+          </mc:Fallback>
+        </mc:AlternateContent>
+      </w:r>
+      <w:proofErr w:type="spellStart"/>
+      <w:r>
+        <w:rPr>
+          <w:b/>
         </w:rPr>
         <w:t>PartyMember</w:t>
       </w:r>
+      <w:proofErr w:type="spellEnd"/>
     </w:p>
     <w:tbl>
       <w:tblPr>
@@ -412,6 +1122,71 @@
             </w:pPr>
             <w:r>
               <w:rPr>
+                <w:noProof/>
+                <w:u w:val="single"/>
+              </w:rPr>
+              <mc:AlternateContent>
+                <mc:Choice Requires="wps">
+                  <w:drawing>
+                    <wp:anchor distT="0" distB="0" distL="114300" distR="114300" simplePos="0" relativeHeight="251666432" behindDoc="0" locked="0" layoutInCell="1" allowOverlap="1">
+                      <wp:simplePos x="0" y="0"/>
+                      <wp:positionH relativeFrom="column">
+                        <wp:posOffset>414020</wp:posOffset>
+                      </wp:positionH>
+                      <wp:positionV relativeFrom="paragraph">
+                        <wp:posOffset>156210</wp:posOffset>
+                      </wp:positionV>
+                      <wp:extent cx="1704975" cy="190500"/>
+                      <wp:effectExtent l="0" t="0" r="28575" b="19050"/>
+                      <wp:wrapNone/>
+                      <wp:docPr id="10" name="Elbow Connector 10"/>
+                      <wp:cNvGraphicFramePr/>
+                      <a:graphic xmlns:a="http://schemas.openxmlformats.org/drawingml/2006/main">
+                        <a:graphicData uri="http://schemas.microsoft.com/office/word/2010/wordprocessingShape">
+                          <wps:wsp>
+                            <wps:cNvCnPr/>
+                            <wps:spPr>
+                              <a:xfrm flipH="1">
+                                <a:off x="0" y="0"/>
+                                <a:ext cx="1704975" cy="190500"/>
+                              </a:xfrm>
+                              <a:prstGeom prst="bentConnector3">
+                                <a:avLst>
+                                  <a:gd name="adj1" fmla="val -279"/>
+                                </a:avLst>
+                              </a:prstGeom>
+                            </wps:spPr>
+                            <wps:style>
+                              <a:lnRef idx="1">
+                                <a:schemeClr val="accent1"/>
+                              </a:lnRef>
+                              <a:fillRef idx="0">
+                                <a:schemeClr val="accent1"/>
+                              </a:fillRef>
+                              <a:effectRef idx="0">
+                                <a:schemeClr val="accent1"/>
+                              </a:effectRef>
+                              <a:fontRef idx="minor">
+                                <a:schemeClr val="tx1"/>
+                              </a:fontRef>
+                            </wps:style>
+                            <wps:bodyPr/>
+                          </wps:wsp>
+                        </a:graphicData>
+                      </a:graphic>
+                    </wp:anchor>
+                  </w:drawing>
+                </mc:Choice>
+                <mc:Fallback>
+                  <w:pict>
+                    <v:shape w14:anchorId="7BE026DB" id="Elbow Connector 10" o:spid="_x0000_s1026" type="#_x0000_t34" style="position:absolute;margin-left:32.6pt;margin-top:12.3pt;width:134.25pt;height:15pt;flip:x;z-index:251666432;visibility:visible;mso-wrap-style:square;mso-wrap-distance-left:9pt;mso-wrap-distance-top:0;mso-wrap-distance-right:9pt;mso-wrap-distance-bottom:0;mso-position-horizontal:absolute;mso-position-horizontal-relative:text;mso-position-vertical:absolute;mso-position-vertical-relative:text" o:gfxdata="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" adj="-60" strokecolor="#5b9bd5 [3204]" strokeweight=".5pt"/>
+                  </w:pict>
+                </mc:Fallback>
+              </mc:AlternateContent>
+            </w:r>
+            <w:proofErr w:type="spellStart"/>
+            <w:r>
+              <w:rPr>
                 <w:u w:val="single"/>
               </w:rPr>
               <w:t>l</w:t>
@@ -428,6 +1203,7 @@
               </w:rPr>
               <w:t>_id</w:t>
             </w:r>
+            <w:proofErr w:type="spellEnd"/>
           </w:p>
         </w:tc>
         <w:tc>
@@ -441,12 +1217,14 @@
                 <w:u w:val="single"/>
               </w:rPr>
             </w:pPr>
+            <w:proofErr w:type="spellStart"/>
             <w:r>
               <w:rPr>
                 <w:u w:val="single"/>
               </w:rPr>
               <w:t>startdate</w:t>
             </w:r>
+            <w:proofErr w:type="spellEnd"/>
           </w:p>
         </w:tc>
         <w:tc>
@@ -457,6 +1235,7 @@
             <w:pPr>
               <w:jc w:val="center"/>
             </w:pPr>
+            <w:proofErr w:type="spellStart"/>
             <w:r>
               <w:rPr>
                 <w:u w:val="single"/>
@@ -478,6 +1257,7 @@
               </w:rPr>
               <w:t>id</w:t>
             </w:r>
+            <w:proofErr w:type="spellEnd"/>
           </w:p>
         </w:tc>
         <w:tc>
@@ -488,12 +1268,14 @@
             <w:pPr>
               <w:jc w:val="center"/>
             </w:pPr>
+            <w:proofErr w:type="spellStart"/>
             <w:r>
               <w:rPr>
                 <w:u w:val="single"/>
               </w:rPr>
               <w:t>enddate</w:t>
             </w:r>
+            <w:proofErr w:type="spellEnd"/>
           </w:p>
         </w:tc>
       </w:tr>
@@ -503,6 +1285,72 @@
         <w:spacing w:after="0"/>
         <w:jc w:val="center"/>
       </w:pPr>
+      <w:r>
+        <w:rPr>
+          <w:noProof/>
+        </w:rPr>
+        <mc:AlternateContent>
+          <mc:Choice Requires="wps">
+            <w:drawing>
+              <wp:anchor distT="0" distB="0" distL="114300" distR="114300" simplePos="0" relativeHeight="251667456" behindDoc="0" locked="0" layoutInCell="1" allowOverlap="1">
+                <wp:simplePos x="0" y="0"/>
+                <wp:positionH relativeFrom="column">
+                  <wp:posOffset>495300</wp:posOffset>
+                </wp:positionH>
+                <wp:positionV relativeFrom="paragraph">
+                  <wp:posOffset>160020</wp:posOffset>
+                </wp:positionV>
+                <wp:extent cx="0" cy="104775"/>
+                <wp:effectExtent l="76200" t="0" r="57150" b="47625"/>
+                <wp:wrapNone/>
+                <wp:docPr id="11" name="Straight Arrow Connector 11"/>
+                <wp:cNvGraphicFramePr/>
+                <a:graphic xmlns:a="http://schemas.openxmlformats.org/drawingml/2006/main">
+                  <a:graphicData uri="http://schemas.microsoft.com/office/word/2010/wordprocessingShape">
+                    <wps:wsp>
+                      <wps:cNvCnPr/>
+                      <wps:spPr>
+                        <a:xfrm>
+                          <a:off x="0" y="0"/>
+                          <a:ext cx="0" cy="104775"/>
+                        </a:xfrm>
+                        <a:prstGeom prst="straightConnector1">
+                          <a:avLst/>
+                        </a:prstGeom>
+                        <a:ln>
+                          <a:tailEnd type="triangle"/>
+                        </a:ln>
+                      </wps:spPr>
+                      <wps:style>
+                        <a:lnRef idx="1">
+                          <a:schemeClr val="accent1"/>
+                        </a:lnRef>
+                        <a:fillRef idx="0">
+                          <a:schemeClr val="accent1"/>
+                        </a:fillRef>
+                        <a:effectRef idx="0">
+                          <a:schemeClr val="accent1"/>
+                        </a:effectRef>
+                        <a:fontRef idx="minor">
+                          <a:schemeClr val="tx1"/>
+                        </a:fontRef>
+                      </wps:style>
+                      <wps:bodyPr/>
+                    </wps:wsp>
+                  </a:graphicData>
+                </a:graphic>
+              </wp:anchor>
+            </w:drawing>
+          </mc:Choice>
+          <mc:Fallback>
+            <w:pict>
+              <v:shape w14:anchorId="0790E8B3" id="Straight Arrow Connector 11" o:spid="_x0000_s1026" type="#_x0000_t32" style="position:absolute;margin-left:39pt;margin-top:12.6pt;width:0;height:8.25pt;z-index:251667456;visibility:visible;mso-wrap-style:square;mso-wrap-distance-left:9pt;mso-wrap-distance-top:0;mso-wrap-distance-right:9pt;mso-wrap-distance-bottom:0;mso-position-horizontal:absolute;mso-position-horizontal-relative:text;mso-position-vertical:absolute;mso-position-vertical-relative:text" o:gfxdata="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" strokecolor="#5b9bd5 [3204]" strokeweight=".5pt">
+                <v:stroke endarrow="block" joinstyle="miter"/>
+              </v:shape>
+            </w:pict>
+          </mc:Fallback>
+        </mc:AlternateContent>
+      </w:r>
     </w:p>
     <w:p>
       <w:pPr>
@@ -512,9 +1360,75 @@
       <w:r>
         <w:rPr>
           <w:b/>
+          <w:noProof/>
+        </w:rPr>
+        <mc:AlternateContent>
+          <mc:Choice Requires="wps">
+            <w:drawing>
+              <wp:anchor distT="0" distB="0" distL="114300" distR="114300" simplePos="0" relativeHeight="251668480" behindDoc="0" locked="0" layoutInCell="1" allowOverlap="1">
+                <wp:simplePos x="0" y="0"/>
+                <wp:positionH relativeFrom="column">
+                  <wp:posOffset>-314325</wp:posOffset>
+                </wp:positionH>
+                <wp:positionV relativeFrom="paragraph">
+                  <wp:posOffset>347345</wp:posOffset>
+                </wp:positionV>
+                <wp:extent cx="1771650" cy="190500"/>
+                <wp:effectExtent l="0" t="0" r="19050" b="19050"/>
+                <wp:wrapNone/>
+                <wp:docPr id="12" name="Elbow Connector 12"/>
+                <wp:cNvGraphicFramePr/>
+                <a:graphic xmlns:a="http://schemas.openxmlformats.org/drawingml/2006/main">
+                  <a:graphicData uri="http://schemas.microsoft.com/office/word/2010/wordprocessingShape">
+                    <wps:wsp>
+                      <wps:cNvCnPr/>
+                      <wps:spPr>
+                        <a:xfrm flipH="1">
+                          <a:off x="0" y="0"/>
+                          <a:ext cx="1771650" cy="190500"/>
+                        </a:xfrm>
+                        <a:prstGeom prst="bentConnector3">
+                          <a:avLst>
+                            <a:gd name="adj1" fmla="val 1613"/>
+                          </a:avLst>
+                        </a:prstGeom>
+                      </wps:spPr>
+                      <wps:style>
+                        <a:lnRef idx="1">
+                          <a:schemeClr val="accent1"/>
+                        </a:lnRef>
+                        <a:fillRef idx="0">
+                          <a:schemeClr val="accent1"/>
+                        </a:fillRef>
+                        <a:effectRef idx="0">
+                          <a:schemeClr val="accent1"/>
+                        </a:effectRef>
+                        <a:fontRef idx="minor">
+                          <a:schemeClr val="tx1"/>
+                        </a:fontRef>
+                      </wps:style>
+                      <wps:bodyPr/>
+                    </wps:wsp>
+                  </a:graphicData>
+                </a:graphic>
+              </wp:anchor>
+            </w:drawing>
+          </mc:Choice>
+          <mc:Fallback>
+            <w:pict>
+              <v:shape w14:anchorId="4A229EDA" id="Elbow Connector 12" o:spid="_x0000_s1026" type="#_x0000_t34" style="position:absolute;margin-left:-24.75pt;margin-top:27.35pt;width:139.5pt;height:15pt;flip:x;z-index:251668480;visibility:visible;mso-wrap-style:square;mso-wrap-distance-left:9pt;mso-wrap-distance-top:0;mso-wrap-distance-right:9pt;mso-wrap-distance-bottom:0;mso-position-horizontal:absolute;mso-position-horizontal-relative:text;mso-position-vertical:absolute;mso-position-vertical-relative:text" o:gfxdata="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" adj="348" strokecolor="#5b9bd5 [3204]" strokeweight=".5pt"/>
+            </w:pict>
+          </mc:Fallback>
+        </mc:AlternateContent>
+      </w:r>
+      <w:proofErr w:type="spellStart"/>
+      <w:r>
+        <w:rPr>
+          <w:b/>
         </w:rPr>
         <w:t>PoliticalParty</w:t>
       </w:r>
+      <w:proofErr w:type="spellEnd"/>
     </w:p>
     <w:tbl>
       <w:tblPr>
@@ -556,12 +1470,14 @@
             <w:pPr>
               <w:jc w:val="center"/>
             </w:pPr>
+            <w:proofErr w:type="spellStart"/>
             <w:r>
               <w:rPr>
                 <w:u w:val="dash"/>
               </w:rPr>
               <w:t>placeOfOrigin</w:t>
             </w:r>
+            <w:proofErr w:type="spellEnd"/>
           </w:p>
         </w:tc>
         <w:tc>
@@ -572,9 +1488,11 @@
             <w:pPr>
               <w:jc w:val="center"/>
             </w:pPr>
+            <w:proofErr w:type="spellStart"/>
             <w:r>
               <w:t>party_name</w:t>
             </w:r>
+            <w:proofErr w:type="spellEnd"/>
           </w:p>
         </w:tc>
       </w:tr>
@@ -625,6 +1543,70 @@
             </w:pPr>
             <w:r>
               <w:rPr>
+                <w:noProof/>
+                <w:u w:val="single"/>
+              </w:rPr>
+              <mc:AlternateContent>
+                <mc:Choice Requires="wps">
+                  <w:drawing>
+                    <wp:anchor distT="0" distB="0" distL="114300" distR="114300" simplePos="0" relativeHeight="251671552" behindDoc="0" locked="0" layoutInCell="1" allowOverlap="1">
+                      <wp:simplePos x="0" y="0"/>
+                      <wp:positionH relativeFrom="column">
+                        <wp:posOffset>404495</wp:posOffset>
+                      </wp:positionH>
+                      <wp:positionV relativeFrom="paragraph">
+                        <wp:posOffset>158115</wp:posOffset>
+                      </wp:positionV>
+                      <wp:extent cx="1000125" cy="190500"/>
+                      <wp:effectExtent l="0" t="0" r="28575" b="19050"/>
+                      <wp:wrapNone/>
+                      <wp:docPr id="16" name="Elbow Connector 16"/>
+                      <wp:cNvGraphicFramePr/>
+                      <a:graphic xmlns:a="http://schemas.openxmlformats.org/drawingml/2006/main">
+                        <a:graphicData uri="http://schemas.microsoft.com/office/word/2010/wordprocessingShape">
+                          <wps:wsp>
+                            <wps:cNvCnPr/>
+                            <wps:spPr>
+                              <a:xfrm flipH="1">
+                                <a:off x="0" y="0"/>
+                                <a:ext cx="1000125" cy="190500"/>
+                              </a:xfrm>
+                              <a:prstGeom prst="bentConnector3">
+                                <a:avLst>
+                                  <a:gd name="adj1" fmla="val -476"/>
+                                </a:avLst>
+                              </a:prstGeom>
+                            </wps:spPr>
+                            <wps:style>
+                              <a:lnRef idx="1">
+                                <a:schemeClr val="accent1"/>
+                              </a:lnRef>
+                              <a:fillRef idx="0">
+                                <a:schemeClr val="accent1"/>
+                              </a:fillRef>
+                              <a:effectRef idx="0">
+                                <a:schemeClr val="accent1"/>
+                              </a:effectRef>
+                              <a:fontRef idx="minor">
+                                <a:schemeClr val="tx1"/>
+                              </a:fontRef>
+                            </wps:style>
+                            <wps:bodyPr/>
+                          </wps:wsp>
+                        </a:graphicData>
+                      </a:graphic>
+                    </wp:anchor>
+                  </w:drawing>
+                </mc:Choice>
+                <mc:Fallback>
+                  <w:pict>
+                    <v:shape w14:anchorId="204D0654" id="Elbow Connector 16" o:spid="_x0000_s1026" type="#_x0000_t34" style="position:absolute;margin-left:31.85pt;margin-top:12.45pt;width:78.75pt;height:15pt;flip:x;z-index:251671552;visibility:visible;mso-wrap-style:square;mso-wrap-distance-left:9pt;mso-wrap-distance-top:0;mso-wrap-distance-right:9pt;mso-wrap-distance-bottom:0;mso-position-horizontal:absolute;mso-position-horizontal-relative:text;mso-position-vertical:absolute;mso-position-vertical-relative:text" o:gfxdata="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" adj="-103" strokecolor="#5b9bd5 [3204]" strokeweight=".5pt"/>
+                  </w:pict>
+                </mc:Fallback>
+              </mc:AlternateContent>
+            </w:r>
+            <w:r>
+              <w:rPr>
                 <w:u w:val="single"/>
               </w:rPr>
               <w:t>l</w:t>
@@ -692,8 +1674,6 @@
             </w:r>
           </w:p>
         </w:tc>
-        <w:bookmarkStart w:id="0" w:name="_GoBack"/>
-        <w:bookmarkEnd w:id="0"/>
       </w:tr>
     </w:tbl>
     <w:p>
@@ -704,12 +1684,80 @@
           <w:b/>
         </w:rPr>
       </w:pPr>
+      <w:r>
+        <w:rPr>
+          <w:b/>
+          <w:noProof/>
+        </w:rPr>
+        <mc:AlternateContent>
+          <mc:Choice Requires="wps">
+            <w:drawing>
+              <wp:anchor distT="0" distB="0" distL="114300" distR="114300" simplePos="0" relativeHeight="251672576" behindDoc="0" locked="0" layoutInCell="1" allowOverlap="1">
+                <wp:simplePos x="0" y="0"/>
+                <wp:positionH relativeFrom="column">
+                  <wp:posOffset>466725</wp:posOffset>
+                </wp:positionH>
+                <wp:positionV relativeFrom="paragraph">
+                  <wp:posOffset>181610</wp:posOffset>
+                </wp:positionV>
+                <wp:extent cx="9525" cy="171450"/>
+                <wp:effectExtent l="38100" t="0" r="66675" b="57150"/>
+                <wp:wrapNone/>
+                <wp:docPr id="17" name="Straight Arrow Connector 17"/>
+                <wp:cNvGraphicFramePr/>
+                <a:graphic xmlns:a="http://schemas.openxmlformats.org/drawingml/2006/main">
+                  <a:graphicData uri="http://schemas.microsoft.com/office/word/2010/wordprocessingShape">
+                    <wps:wsp>
+                      <wps:cNvCnPr/>
+                      <wps:spPr>
+                        <a:xfrm>
+                          <a:off x="0" y="0"/>
+                          <a:ext cx="9525" cy="171450"/>
+                        </a:xfrm>
+                        <a:prstGeom prst="straightConnector1">
+                          <a:avLst/>
+                        </a:prstGeom>
+                        <a:ln>
+                          <a:tailEnd type="triangle"/>
+                        </a:ln>
+                      </wps:spPr>
+                      <wps:style>
+                        <a:lnRef idx="1">
+                          <a:schemeClr val="accent1"/>
+                        </a:lnRef>
+                        <a:fillRef idx="0">
+                          <a:schemeClr val="accent1"/>
+                        </a:fillRef>
+                        <a:effectRef idx="0">
+                          <a:schemeClr val="accent1"/>
+                        </a:effectRef>
+                        <a:fontRef idx="minor">
+                          <a:schemeClr val="tx1"/>
+                        </a:fontRef>
+                      </wps:style>
+                      <wps:bodyPr/>
+                    </wps:wsp>
+                  </a:graphicData>
+                </a:graphic>
+              </wp:anchor>
+            </w:drawing>
+          </mc:Choice>
+          <mc:Fallback>
+            <w:pict>
+              <v:shape w14:anchorId="4D8A0C51" id="Straight Arrow Connector 17" o:spid="_x0000_s1026" type="#_x0000_t32" style="position:absolute;margin-left:36.75pt;margin-top:14.3pt;width:.75pt;height:13.5pt;z-index:251672576;visibility:visible;mso-wrap-style:square;mso-wrap-distance-left:9pt;mso-wrap-distance-top:0;mso-wrap-distance-right:9pt;mso-wrap-distance-bottom:0;mso-position-horizontal:absolute;mso-position-horizontal-relative:text;mso-position-vertical:absolute;mso-position-vertical-relative:text" o:gfxdata="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" strokecolor="#5b9bd5 [3204]" strokeweight=".5pt">
+                <v:stroke endarrow="block" joinstyle="miter"/>
+              </v:shape>
+            </w:pict>
+          </mc:Fallback>
+        </mc:AlternateContent>
+      </w:r>
     </w:p>
     <w:p>
       <w:pPr>
         <w:spacing w:after="0"/>
         <w:jc w:val="both"/>
       </w:pPr>
+      <w:proofErr w:type="spellStart"/>
       <w:r>
         <w:rPr>
           <w:b/>
@@ -722,6 +1770,7 @@
         </w:rPr>
         <w:t>Account</w:t>
       </w:r>
+      <w:proofErr w:type="spellEnd"/>
     </w:p>
     <w:tbl>
       <w:tblPr>
@@ -763,9 +1812,6 @@
               <w:jc w:val="center"/>
             </w:pPr>
             <w:r>
-              <w:rPr>
-                <w:u w:val="single"/>
-              </w:rPr>
               <w:t>email</w:t>
             </w:r>
           </w:p>
@@ -778,9 +1824,11 @@
             <w:pPr>
               <w:jc w:val="center"/>
             </w:pPr>
+            <w:proofErr w:type="spellStart"/>
             <w:r>
               <w:t>number_ratings</w:t>
             </w:r>
+            <w:proofErr w:type="spellEnd"/>
           </w:p>
         </w:tc>
         <w:tc>
@@ -791,9 +1839,11 @@
             <w:pPr>
               <w:jc w:val="center"/>
             </w:pPr>
+            <w:proofErr w:type="spellStart"/>
             <w:r>
               <w:t>passwordHash</w:t>
             </w:r>
+            <w:proofErr w:type="spellEnd"/>
           </w:p>
         </w:tc>
         <w:tc>
@@ -804,9 +1854,11 @@
             <w:pPr>
               <w:jc w:val="center"/>
             </w:pPr>
+            <w:proofErr w:type="spellStart"/>
             <w:r>
               <w:t>isAdmin</w:t>
             </w:r>
+            <w:proofErr w:type="spellEnd"/>
           </w:p>
         </w:tc>
       </w:tr>

</xml_diff>

<commit_message>
Er diagram, schema, and challenges added.
</commit_message>
<xml_diff>
--- a/Relation Schema.docx
+++ b/Relation Schema.docx
@@ -692,8 +692,6 @@
             </w:r>
           </w:p>
         </w:tc>
-        <w:bookmarkStart w:id="0" w:name="_GoBack"/>
-        <w:bookmarkEnd w:id="0"/>
       </w:tr>
     </w:tbl>
     <w:p>
@@ -732,10 +730,10 @@
       </w:tblPr>
       <w:tblGrid>
         <w:gridCol w:w="1525"/>
-        <w:gridCol w:w="1620"/>
-        <w:gridCol w:w="1980"/>
-        <w:gridCol w:w="2250"/>
-        <w:gridCol w:w="1530"/>
+        <w:gridCol w:w="1350"/>
+        <w:gridCol w:w="1890"/>
+        <w:gridCol w:w="1800"/>
+        <w:gridCol w:w="1440"/>
       </w:tblGrid>
       <w:tr>
         <w:tc>
@@ -756,23 +754,20 @@
         </w:tc>
         <w:tc>
           <w:tcPr>
-            <w:tcW w:w="1620" w:type="dxa"/>
-          </w:tcPr>
-          <w:p>
-            <w:pPr>
-              <w:jc w:val="center"/>
-            </w:pPr>
-            <w:r>
-              <w:rPr>
-                <w:u w:val="single"/>
-              </w:rPr>
+            <w:tcW w:w="1350" w:type="dxa"/>
+          </w:tcPr>
+          <w:p>
+            <w:pPr>
+              <w:jc w:val="center"/>
+            </w:pPr>
+            <w:r>
               <w:t>email</w:t>
             </w:r>
           </w:p>
         </w:tc>
         <w:tc>
           <w:tcPr>
-            <w:tcW w:w="1980" w:type="dxa"/>
+            <w:tcW w:w="1890" w:type="dxa"/>
           </w:tcPr>
           <w:p>
             <w:pPr>
@@ -785,7 +780,7 @@
         </w:tc>
         <w:tc>
           <w:tcPr>
-            <w:tcW w:w="2250" w:type="dxa"/>
+            <w:tcW w:w="1800" w:type="dxa"/>
           </w:tcPr>
           <w:p>
             <w:pPr>
@@ -798,7 +793,7 @@
         </w:tc>
         <w:tc>
           <w:tcPr>
-            <w:tcW w:w="1530" w:type="dxa"/>
+            <w:tcW w:w="1440" w:type="dxa"/>
           </w:tcPr>
           <w:p>
             <w:pPr>
@@ -812,16 +807,8 @@
       </w:tr>
     </w:tbl>
     <w:p>
-      <w:pPr>
-        <w:spacing w:after="0"/>
-        <w:jc w:val="center"/>
-      </w:pPr>
-    </w:p>
-    <w:p>
-      <w:pPr>
-        <w:spacing w:after="0"/>
-        <w:jc w:val="center"/>
-      </w:pPr>
+      <w:bookmarkStart w:id="0" w:name="_GoBack"/>
+      <w:bookmarkEnd w:id="0"/>
     </w:p>
     <w:sectPr>
       <w:pgSz w:w="12240" w:h="15840"/>
@@ -1230,7 +1217,6 @@
   <w:style w:type="character" w:default="1" w:styleId="DefaultParagraphFont">
     <w:name w:val="Default Paragraph Font"/>
     <w:uiPriority w:val="1"/>
-    <w:semiHidden/>
     <w:unhideWhenUsed/>
   </w:style>
   <w:style w:type="table" w:default="1" w:styleId="TableNormal">

</xml_diff>